<commit_message>
tech and regional aspect added
</commit_message>
<xml_diff>
--- a/Equations globales du modèle.docx
+++ b/Equations globales du modèle.docx
@@ -10393,8 +10393,6 @@
               </m:r>
             </m:den>
           </m:f>
-          <w:bookmarkStart w:id="0" w:name="_GoBack"/>
-          <w:bookmarkEnd w:id="0"/>
           <m:r>
             <w:rPr>
               <w:rFonts w:ascii="Cambria Math" w:hAnsi="Cambria Math"/>
@@ -13191,7 +13189,82 @@
             <w:rPr>
               <w:rFonts w:ascii="Cambria Math" w:eastAsiaTheme="minorEastAsia" w:hAnsi="Cambria Math"/>
             </w:rPr>
-            <m:t xml:space="preserve">=QO2- </m:t>
+            <m:t>=</m:t>
+          </m:r>
+        </m:oMath>
+      </m:oMathPara>
+    </w:p>
+    <w:p>
+      <w:pPr>
+        <w:rPr>
+          <w:rFonts w:eastAsiaTheme="minorEastAsia"/>
+        </w:rPr>
+      </w:pPr>
+      <m:oMathPara>
+        <m:oMath>
+          <m:f>
+            <m:fPr>
+              <m:ctrlPr>
+                <w:rPr>
+                  <w:rFonts w:ascii="Cambria Math" w:hAnsi="Cambria Math"/>
+                  <w:i/>
+                </w:rPr>
+              </m:ctrlPr>
+            </m:fPr>
+            <m:num>
+              <m:r>
+                <w:rPr>
+                  <w:rFonts w:ascii="Cambria Math" w:hAnsi="Cambria Math"/>
+                </w:rPr>
+                <m:t>d</m:t>
+              </m:r>
+              <m:sSub>
+                <m:sSubPr>
+                  <m:ctrlPr>
+                    <w:rPr>
+                      <w:rFonts w:ascii="Cambria Math" w:hAnsi="Cambria Math"/>
+                      <w:i/>
+                    </w:rPr>
+                  </m:ctrlPr>
+                </m:sSubPr>
+                <m:e>
+                  <m:r>
+                    <w:rPr>
+                      <w:rFonts w:ascii="Cambria Math" w:hAnsi="Cambria Math"/>
+                    </w:rPr>
+                    <m:t>O</m:t>
+                  </m:r>
+                </m:e>
+                <m:sub>
+                  <m:r>
+                    <w:rPr>
+                      <w:rFonts w:ascii="Cambria Math" w:hAnsi="Cambria Math"/>
+                    </w:rPr>
+                    <m:t>2</m:t>
+                  </m:r>
+                </m:sub>
+              </m:sSub>
+            </m:num>
+            <m:den>
+              <m:r>
+                <w:rPr>
+                  <w:rFonts w:ascii="Cambria Math" w:hAnsi="Cambria Math"/>
+                </w:rPr>
+                <m:t>dt</m:t>
+              </m:r>
+            </m:den>
+          </m:f>
+          <m:r>
+            <w:rPr>
+              <w:rFonts w:ascii="Cambria Math" w:hAnsi="Cambria Math"/>
+            </w:rPr>
+            <m:t>=</m:t>
+          </m:r>
+          <m:r>
+            <w:rPr>
+              <w:rFonts w:ascii="Cambria Math" w:hAnsi="Cambria Math"/>
+            </w:rPr>
+            <m:t>QO2-</m:t>
           </m:r>
           <m:sSub>
             <m:sSubPr>
@@ -13207,7 +13280,13 @@
                 <w:rPr>
                   <w:rFonts w:ascii="Cambria Math" w:hAnsi="Cambria Math"/>
                 </w:rPr>
-                <m:t>µ</m:t>
+                <m:t>(</m:t>
+              </m:r>
+              <m:r>
+                <w:rPr>
+                  <w:rFonts w:ascii="Cambria Math" w:hAnsi="Cambria Math"/>
+                </w:rPr>
+                <m:t>(µ</m:t>
               </m:r>
             </m:e>
             <m:sub>
@@ -13271,29 +13350,11 @@
               </m:r>
             </m:den>
           </m:f>
-          <m:d>
-            <m:dPr>
-              <m:ctrlPr>
-                <w:rPr>
-                  <w:rFonts w:ascii="Cambria Math" w:hAnsi="Cambria Math"/>
-                  <w:i/>
-                </w:rPr>
-              </m:ctrlPr>
-            </m:dPr>
-            <m:e>
-              <m:r>
-                <w:rPr>
-                  <w:rFonts w:ascii="Cambria Math" w:hAnsi="Cambria Math"/>
-                </w:rPr>
-                <m:t>56-5(a+b+c</m:t>
-              </m:r>
-            </m:e>
-          </m:d>
-          <m:r>
-            <w:rPr>
-              <w:rFonts w:ascii="Cambria Math" w:hAnsi="Cambria Math"/>
-            </w:rPr>
-            <m:t>)-</m:t>
+          <m:r>
+            <w:rPr>
+              <w:rFonts w:ascii="Cambria Math" w:hAnsi="Cambria Math"/>
+            </w:rPr>
+            <m:t>+</m:t>
           </m:r>
           <m:sSub>
             <m:sSubPr>
@@ -13373,6 +13434,12 @@
               </m:r>
             </m:den>
           </m:f>
+          <m:r>
+            <w:rPr>
+              <w:rFonts w:ascii="Cambria Math" w:hAnsi="Cambria Math"/>
+            </w:rPr>
+            <m:t>)(</m:t>
+          </m:r>
           <m:d>
             <m:dPr>
               <m:ctrlPr>
@@ -13387,15 +13454,157 @@
                 <w:rPr>
                   <w:rFonts w:ascii="Cambria Math" w:hAnsi="Cambria Math"/>
                 </w:rPr>
-                <m:t>56-5(a+b+c</m:t>
-              </m:r>
+                <m:t>faB,C.</m:t>
+              </m:r>
+              <m:d>
+                <m:dPr>
+                  <m:ctrlPr>
+                    <w:rPr>
+                      <w:rFonts w:ascii="Cambria Math" w:hAnsi="Cambria Math"/>
+                      <w:i/>
+                    </w:rPr>
+                  </m:ctrlPr>
+                </m:dPr>
+                <m:e>
+                  <m:r>
+                    <w:rPr>
+                      <w:rFonts w:ascii="Cambria Math" w:hAnsi="Cambria Math"/>
+                    </w:rPr>
+                    <m:t>6-5a</m:t>
+                  </m:r>
+                </m:e>
+              </m:d>
             </m:e>
           </m:d>
           <m:r>
             <w:rPr>
               <w:rFonts w:ascii="Cambria Math" w:hAnsi="Cambria Math"/>
             </w:rPr>
-            <m:t>)-</m:t>
+            <m:t>+</m:t>
+          </m:r>
+          <m:d>
+            <m:dPr>
+              <m:ctrlPr>
+                <w:rPr>
+                  <w:rFonts w:ascii="Cambria Math" w:hAnsi="Cambria Math"/>
+                  <w:i/>
+                </w:rPr>
+              </m:ctrlPr>
+            </m:dPr>
+            <m:e>
+              <m:f>
+                <m:fPr>
+                  <m:ctrlPr>
+                    <w:rPr>
+                      <w:rFonts w:ascii="Cambria Math" w:hAnsi="Cambria Math"/>
+                      <w:i/>
+                    </w:rPr>
+                  </m:ctrlPr>
+                </m:fPr>
+                <m:num>
+                  <m:r>
+                    <w:rPr>
+                      <w:rFonts w:ascii="Cambria Math" w:hAnsi="Cambria Math"/>
+                    </w:rPr>
+                    <m:t>33</m:t>
+                  </m:r>
+                </m:num>
+                <m:den>
+                  <m:r>
+                    <w:rPr>
+                      <w:rFonts w:ascii="Cambria Math" w:hAnsi="Cambria Math"/>
+                    </w:rPr>
+                    <m:t>2</m:t>
+                  </m:r>
+                </m:den>
+              </m:f>
+              <m:r>
+                <w:rPr>
+                  <w:rFonts w:ascii="Cambria Math" w:hAnsi="Cambria Math"/>
+                </w:rPr>
+                <m:t>-5b</m:t>
+              </m:r>
+            </m:e>
+          </m:d>
+          <m:r>
+            <w:rPr>
+              <w:rFonts w:ascii="Cambria Math" w:hAnsi="Cambria Math"/>
+            </w:rPr>
+            <m:t>+</m:t>
+          </m:r>
+          <m:d>
+            <m:dPr>
+              <m:ctrlPr>
+                <w:rPr>
+                  <w:rFonts w:ascii="Cambria Math" w:hAnsi="Cambria Math"/>
+                  <w:i/>
+                </w:rPr>
+              </m:ctrlPr>
+            </m:dPr>
+            <m:e>
+              <m:r>
+                <w:rPr>
+                  <w:rFonts w:ascii="Cambria Math" w:hAnsi="Cambria Math"/>
+                </w:rPr>
+                <m:t>faB,L.</m:t>
+              </m:r>
+              <m:d>
+                <m:dPr>
+                  <m:ctrlPr>
+                    <w:rPr>
+                      <w:rFonts w:ascii="Cambria Math" w:hAnsi="Cambria Math"/>
+                      <w:i/>
+                    </w:rPr>
+                  </m:ctrlPr>
+                </m:dPr>
+                <m:e>
+                  <m:f>
+                    <m:fPr>
+                      <m:ctrlPr>
+                        <w:rPr>
+                          <w:rFonts w:ascii="Cambria Math" w:hAnsi="Cambria Math"/>
+                          <w:i/>
+                        </w:rPr>
+                      </m:ctrlPr>
+                    </m:fPr>
+                    <m:num>
+                      <m:r>
+                        <w:rPr>
+                          <w:rFonts w:ascii="Cambria Math" w:hAnsi="Cambria Math"/>
+                        </w:rPr>
+                        <m:t>134</m:t>
+                      </m:r>
+                    </m:num>
+                    <m:den>
+                      <m:r>
+                        <w:rPr>
+                          <w:rFonts w:ascii="Cambria Math" w:hAnsi="Cambria Math"/>
+                        </w:rPr>
+                        <m:t>4</m:t>
+                      </m:r>
+                    </m:den>
+                  </m:f>
+                  <m:r>
+                    <w:rPr>
+                      <w:rFonts w:ascii="Cambria Math" w:hAnsi="Cambria Math"/>
+                    </w:rPr>
+                    <m:t>-5c</m:t>
+                  </m:r>
+                </m:e>
+              </m:d>
+            </m:e>
+          </m:d>
+          <m:r>
+            <w:rPr>
+              <w:rFonts w:ascii="Cambria Math" w:hAnsi="Cambria Math"/>
+            </w:rPr>
+            <m:t>)</m:t>
+          </m:r>
+          <m:r>
+            <w:rPr>
+              <w:rFonts w:ascii="Cambria Math" w:hAnsi="Cambria Math"/>
+            </w:rPr>
+            <m:t>)-(</m:t>
           </m:r>
           <m:sSub>
             <m:sSubPr>
@@ -13411,7 +13620,7 @@
                 <w:rPr>
                   <w:rFonts w:ascii="Cambria Math" w:hAnsi="Cambria Math"/>
                 </w:rPr>
-                <m:t>µ</m:t>
+                <m:t>(µ</m:t>
               </m:r>
             </m:e>
             <m:sub>
@@ -13475,47 +13684,11 @@
               </m:r>
             </m:den>
           </m:f>
-          <m:d>
-            <m:dPr>
-              <m:ctrlPr>
-                <w:rPr>
-                  <w:rFonts w:ascii="Cambria Math" w:hAnsi="Cambria Math"/>
-                  <w:i/>
-                </w:rPr>
-              </m:ctrlPr>
-            </m:dPr>
-            <m:e>
-              <m:r>
-                <w:rPr>
-                  <w:rFonts w:ascii="Cambria Math" w:hAnsi="Cambria Math"/>
-                </w:rPr>
-                <m:t>6</m:t>
-              </m:r>
-              <m:r>
-                <w:rPr>
-                  <w:rFonts w:ascii="Cambria Math" w:hAnsi="Cambria Math"/>
-                </w:rPr>
-                <m:t>6-5</m:t>
-              </m:r>
-              <m:r>
-                <w:rPr>
-                  <w:rFonts w:ascii="Cambria Math" w:hAnsi="Cambria Math"/>
-                </w:rPr>
-                <m:t>(a+b+c+d</m:t>
-              </m:r>
-            </m:e>
-          </m:d>
-          <m:r>
-            <w:rPr>
-              <w:rFonts w:ascii="Cambria Math" w:hAnsi="Cambria Math"/>
-            </w:rPr>
-            <m:t>)</m:t>
-          </m:r>
-          <m:r>
-            <w:rPr>
-              <w:rFonts w:ascii="Cambria Math" w:hAnsi="Cambria Math"/>
-            </w:rPr>
-            <m:t>-</m:t>
+          <m:r>
+            <w:rPr>
+              <w:rFonts w:ascii="Cambria Math" w:hAnsi="Cambria Math"/>
+            </w:rPr>
+            <m:t>+</m:t>
           </m:r>
           <m:sSub>
             <m:sSubPr>
@@ -13595,6 +13768,12 @@
               </m:r>
             </m:den>
           </m:f>
+          <m:r>
+            <w:rPr>
+              <w:rFonts w:ascii="Cambria Math" w:hAnsi="Cambria Math"/>
+            </w:rPr>
+            <m:t>)((faA,C.</m:t>
+          </m:r>
           <m:d>
             <m:dPr>
               <m:ctrlPr>
@@ -13609,7 +13788,7 @@
                 <w:rPr>
                   <w:rFonts w:ascii="Cambria Math" w:hAnsi="Cambria Math"/>
                 </w:rPr>
-                <m:t>66-5(a+b+c+d</m:t>
+                <m:t>6-5a</m:t>
               </m:r>
             </m:e>
           </m:d>
@@ -13617,13 +13796,173 @@
             <w:rPr>
               <w:rFonts w:ascii="Cambria Math" w:hAnsi="Cambria Math"/>
             </w:rPr>
-            <m:t>)</m:t>
-          </m:r>
-          <m:r>
-            <w:rPr>
-              <w:rFonts w:ascii="Cambria Math" w:hAnsi="Cambria Math"/>
-            </w:rPr>
-            <m:t>-</m:t>
+            <m:t>+</m:t>
+          </m:r>
+          <m:d>
+            <m:dPr>
+              <m:ctrlPr>
+                <w:rPr>
+                  <w:rFonts w:ascii="Cambria Math" w:hAnsi="Cambria Math"/>
+                  <w:i/>
+                </w:rPr>
+              </m:ctrlPr>
+            </m:dPr>
+            <m:e>
+              <m:f>
+                <m:fPr>
+                  <m:ctrlPr>
+                    <w:rPr>
+                      <w:rFonts w:ascii="Cambria Math" w:hAnsi="Cambria Math"/>
+                      <w:i/>
+                    </w:rPr>
+                  </m:ctrlPr>
+                </m:fPr>
+                <m:num>
+                  <m:r>
+                    <w:rPr>
+                      <w:rFonts w:ascii="Cambria Math" w:hAnsi="Cambria Math"/>
+                    </w:rPr>
+                    <m:t>33</m:t>
+                  </m:r>
+                </m:num>
+                <m:den>
+                  <m:r>
+                    <w:rPr>
+                      <w:rFonts w:ascii="Cambria Math" w:hAnsi="Cambria Math"/>
+                    </w:rPr>
+                    <m:t>2</m:t>
+                  </m:r>
+                </m:den>
+              </m:f>
+              <m:r>
+                <w:rPr>
+                  <w:rFonts w:ascii="Cambria Math" w:hAnsi="Cambria Math"/>
+                </w:rPr>
+                <m:t>-5b</m:t>
+              </m:r>
+            </m:e>
+          </m:d>
+          <m:r>
+            <w:rPr>
+              <w:rFonts w:ascii="Cambria Math" w:hAnsi="Cambria Math"/>
+            </w:rPr>
+            <m:t>+</m:t>
+          </m:r>
+          <m:d>
+            <m:dPr>
+              <m:ctrlPr>
+                <w:rPr>
+                  <w:rFonts w:ascii="Cambria Math" w:hAnsi="Cambria Math"/>
+                  <w:i/>
+                </w:rPr>
+              </m:ctrlPr>
+            </m:dPr>
+            <m:e>
+              <m:r>
+                <w:rPr>
+                  <w:rFonts w:ascii="Cambria Math" w:hAnsi="Cambria Math"/>
+                </w:rPr>
+                <m:t>faA,L</m:t>
+              </m:r>
+              <m:d>
+                <m:dPr>
+                  <m:ctrlPr>
+                    <w:rPr>
+                      <w:rFonts w:ascii="Cambria Math" w:hAnsi="Cambria Math"/>
+                      <w:i/>
+                    </w:rPr>
+                  </m:ctrlPr>
+                </m:dPr>
+                <m:e>
+                  <m:f>
+                    <m:fPr>
+                      <m:ctrlPr>
+                        <w:rPr>
+                          <w:rFonts w:ascii="Cambria Math" w:hAnsi="Cambria Math"/>
+                          <w:i/>
+                        </w:rPr>
+                      </m:ctrlPr>
+                    </m:fPr>
+                    <m:num>
+                      <m:r>
+                        <w:rPr>
+                          <w:rFonts w:ascii="Cambria Math" w:hAnsi="Cambria Math"/>
+                        </w:rPr>
+                        <m:t>134</m:t>
+                      </m:r>
+                    </m:num>
+                    <m:den>
+                      <m:r>
+                        <w:rPr>
+                          <w:rFonts w:ascii="Cambria Math" w:hAnsi="Cambria Math"/>
+                        </w:rPr>
+                        <m:t>4</m:t>
+                      </m:r>
+                    </m:den>
+                  </m:f>
+                  <m:r>
+                    <w:rPr>
+                      <w:rFonts w:ascii="Cambria Math" w:hAnsi="Cambria Math"/>
+                    </w:rPr>
+                    <m:t>-5c</m:t>
+                  </m:r>
+                </m:e>
+              </m:d>
+            </m:e>
+          </m:d>
+          <m:r>
+            <w:rPr>
+              <w:rFonts w:ascii="Cambria Math" w:hAnsi="Cambria Math"/>
+            </w:rPr>
+            <m:t>+</m:t>
+          </m:r>
+          <m:d>
+            <m:dPr>
+              <m:ctrlPr>
+                <w:rPr>
+                  <w:rFonts w:ascii="Cambria Math" w:hAnsi="Cambria Math"/>
+                  <w:i/>
+                </w:rPr>
+              </m:ctrlPr>
+            </m:dPr>
+            <m:e>
+              <m:r>
+                <w:rPr>
+                  <w:rFonts w:ascii="Cambria Math" w:hAnsi="Cambria Math"/>
+                </w:rPr>
+                <m:t>faA,H</m:t>
+              </m:r>
+              <m:d>
+                <m:dPr>
+                  <m:ctrlPr>
+                    <w:rPr>
+                      <w:rFonts w:ascii="Cambria Math" w:hAnsi="Cambria Math"/>
+                      <w:i/>
+                    </w:rPr>
+                  </m:ctrlPr>
+                </m:dPr>
+                <m:e>
+                  <m:r>
+                    <w:rPr>
+                      <w:rFonts w:ascii="Cambria Math" w:hAnsi="Cambria Math"/>
+                    </w:rPr>
+                    <m:t>10-5d</m:t>
+                  </m:r>
+                </m:e>
+              </m:d>
+            </m:e>
+          </m:d>
+          <m:r>
+            <w:rPr>
+              <w:rFonts w:ascii="Cambria Math" w:hAnsi="Cambria Math"/>
+            </w:rPr>
+            <m:t>)-(</m:t>
+          </m:r>
+          <m:r>
+            <w:rPr>
+              <w:rFonts w:ascii="Cambria Math" w:hAnsi="Cambria Math"/>
+            </w:rPr>
+            <m:t>(</m:t>
           </m:r>
           <m:sSub>
             <m:sSubPr>
@@ -13707,13 +14046,7 @@
             <w:rPr>
               <w:rFonts w:ascii="Cambria Math" w:hAnsi="Cambria Math"/>
             </w:rPr>
-            <m:t>(367/4-21/2(e+f+g+h+i</m:t>
-          </m:r>
-          <m:r>
-            <w:rPr>
-              <w:rFonts w:ascii="Cambria Math" w:hAnsi="Cambria Math"/>
-            </w:rPr>
-            <m:t>))-</m:t>
+            <m:t>+</m:t>
           </m:r>
           <m:sSub>
             <m:sSubPr>
@@ -13797,16 +14130,406 @@
             <w:rPr>
               <w:rFonts w:ascii="Cambria Math" w:hAnsi="Cambria Math"/>
             </w:rPr>
-            <m:t>(</m:t>
-          </m:r>
-          <m:r>
-            <w:rPr>
-              <w:rFonts w:ascii="Cambria Math" w:hAnsi="Cambria Math"/>
-            </w:rPr>
-            <m:t>(367/4-21/2(e+f+g+h+i))</m:t>
+            <m:t>)(faF,C.</m:t>
+          </m:r>
+          <m:d>
+            <m:dPr>
+              <m:ctrlPr>
+                <w:rPr>
+                  <w:rFonts w:ascii="Cambria Math" w:hAnsi="Cambria Math"/>
+                  <w:i/>
+                </w:rPr>
+              </m:ctrlPr>
+            </m:dPr>
+            <m:e>
+              <m:r>
+                <w:rPr>
+                  <w:rFonts w:ascii="Cambria Math" w:hAnsi="Cambria Math"/>
+                </w:rPr>
+                <m:t>6-</m:t>
+              </m:r>
+              <m:f>
+                <m:fPr>
+                  <m:ctrlPr>
+                    <w:rPr>
+                      <w:rFonts w:ascii="Cambria Math" w:hAnsi="Cambria Math"/>
+                      <w:i/>
+                    </w:rPr>
+                  </m:ctrlPr>
+                </m:fPr>
+                <m:num>
+                  <m:r>
+                    <w:rPr>
+                      <w:rFonts w:ascii="Cambria Math" w:hAnsi="Cambria Math"/>
+                    </w:rPr>
+                    <m:t>21</m:t>
+                  </m:r>
+                </m:num>
+                <m:den>
+                  <m:r>
+                    <w:rPr>
+                      <w:rFonts w:ascii="Cambria Math" w:hAnsi="Cambria Math"/>
+                    </w:rPr>
+                    <m:t>2</m:t>
+                  </m:r>
+                </m:den>
+              </m:f>
+              <m:r>
+                <w:rPr>
+                  <w:rFonts w:ascii="Cambria Math" w:hAnsi="Cambria Math"/>
+                </w:rPr>
+                <m:t>e</m:t>
+              </m:r>
+            </m:e>
+          </m:d>
+          <m:r>
+            <w:rPr>
+              <w:rFonts w:ascii="Cambria Math" w:hAnsi="Cambria Math"/>
+            </w:rPr>
+            <m:t>+</m:t>
+          </m:r>
+          <m:d>
+            <m:dPr>
+              <m:ctrlPr>
+                <w:rPr>
+                  <w:rFonts w:ascii="Cambria Math" w:hAnsi="Cambria Math"/>
+                  <w:i/>
+                </w:rPr>
+              </m:ctrlPr>
+            </m:dPr>
+            <m:e>
+              <m:f>
+                <m:fPr>
+                  <m:ctrlPr>
+                    <w:rPr>
+                      <w:rFonts w:ascii="Cambria Math" w:hAnsi="Cambria Math"/>
+                      <w:i/>
+                    </w:rPr>
+                  </m:ctrlPr>
+                </m:fPr>
+                <m:num>
+                  <m:r>
+                    <w:rPr>
+                      <w:rFonts w:ascii="Cambria Math" w:hAnsi="Cambria Math"/>
+                    </w:rPr>
+                    <m:t>33</m:t>
+                  </m:r>
+                </m:num>
+                <m:den>
+                  <m:r>
+                    <w:rPr>
+                      <w:rFonts w:ascii="Cambria Math" w:hAnsi="Cambria Math"/>
+                    </w:rPr>
+                    <m:t>2</m:t>
+                  </m:r>
+                </m:den>
+              </m:f>
+              <m:r>
+                <w:rPr>
+                  <w:rFonts w:ascii="Cambria Math" w:hAnsi="Cambria Math"/>
+                </w:rPr>
+                <m:t>-</m:t>
+              </m:r>
+              <m:f>
+                <m:fPr>
+                  <m:ctrlPr>
+                    <w:rPr>
+                      <w:rFonts w:ascii="Cambria Math" w:hAnsi="Cambria Math"/>
+                      <w:i/>
+                    </w:rPr>
+                  </m:ctrlPr>
+                </m:fPr>
+                <m:num>
+                  <m:r>
+                    <w:rPr>
+                      <w:rFonts w:ascii="Cambria Math" w:hAnsi="Cambria Math"/>
+                    </w:rPr>
+                    <m:t>21</m:t>
+                  </m:r>
+                </m:num>
+                <m:den>
+                  <m:r>
+                    <w:rPr>
+                      <w:rFonts w:ascii="Cambria Math" w:hAnsi="Cambria Math"/>
+                    </w:rPr>
+                    <m:t>2</m:t>
+                  </m:r>
+                </m:den>
+              </m:f>
+              <m:r>
+                <w:rPr>
+                  <w:rFonts w:ascii="Cambria Math" w:hAnsi="Cambria Math"/>
+                </w:rPr>
+                <m:t>f</m:t>
+              </m:r>
+            </m:e>
+          </m:d>
+          <m:r>
+            <w:rPr>
+              <w:rFonts w:ascii="Cambria Math" w:hAnsi="Cambria Math"/>
+            </w:rPr>
+            <m:t>+(faF,L.</m:t>
+          </m:r>
+          <m:d>
+            <m:dPr>
+              <m:ctrlPr>
+                <w:rPr>
+                  <w:rFonts w:ascii="Cambria Math" w:hAnsi="Cambria Math"/>
+                  <w:i/>
+                </w:rPr>
+              </m:ctrlPr>
+            </m:dPr>
+            <m:e>
+              <m:f>
+                <m:fPr>
+                  <m:ctrlPr>
+                    <w:rPr>
+                      <w:rFonts w:ascii="Cambria Math" w:hAnsi="Cambria Math"/>
+                      <w:i/>
+                    </w:rPr>
+                  </m:ctrlPr>
+                </m:fPr>
+                <m:num>
+                  <m:r>
+                    <w:rPr>
+                      <w:rFonts w:ascii="Cambria Math" w:hAnsi="Cambria Math"/>
+                    </w:rPr>
+                    <m:t>139</m:t>
+                  </m:r>
+                </m:num>
+                <m:den>
+                  <m:r>
+                    <w:rPr>
+                      <w:rFonts w:ascii="Cambria Math" w:hAnsi="Cambria Math"/>
+                    </w:rPr>
+                    <m:t>4</m:t>
+                  </m:r>
+                </m:den>
+              </m:f>
+              <m:r>
+                <w:rPr>
+                  <w:rFonts w:ascii="Cambria Math" w:hAnsi="Cambria Math"/>
+                </w:rPr>
+                <m:t>-</m:t>
+              </m:r>
+              <m:f>
+                <m:fPr>
+                  <m:ctrlPr>
+                    <w:rPr>
+                      <w:rFonts w:ascii="Cambria Math" w:hAnsi="Cambria Math"/>
+                      <w:i/>
+                    </w:rPr>
+                  </m:ctrlPr>
+                </m:fPr>
+                <m:num>
+                  <m:r>
+                    <w:rPr>
+                      <w:rFonts w:ascii="Cambria Math" w:hAnsi="Cambria Math"/>
+                    </w:rPr>
+                    <m:t>21</m:t>
+                  </m:r>
+                </m:num>
+                <m:den>
+                  <m:r>
+                    <w:rPr>
+                      <w:rFonts w:ascii="Cambria Math" w:hAnsi="Cambria Math"/>
+                    </w:rPr>
+                    <m:t>2</m:t>
+                  </m:r>
+                </m:den>
+              </m:f>
+              <m:r>
+                <w:rPr>
+                  <w:rFonts w:ascii="Cambria Math" w:hAnsi="Cambria Math"/>
+                </w:rPr>
+                <m:t>g)</m:t>
+              </m:r>
+            </m:e>
+          </m:d>
+          <m:r>
+            <w:rPr>
+              <w:rFonts w:ascii="Cambria Math" w:hAnsi="Cambria Math"/>
+            </w:rPr>
+            <m:t>+</m:t>
+          </m:r>
+          <m:d>
+            <m:dPr>
+              <m:ctrlPr>
+                <w:rPr>
+                  <w:rFonts w:ascii="Cambria Math" w:hAnsi="Cambria Math"/>
+                  <w:i/>
+                </w:rPr>
+              </m:ctrlPr>
+            </m:dPr>
+            <m:e>
+              <m:r>
+                <w:rPr>
+                  <w:rFonts w:ascii="Cambria Math" w:hAnsi="Cambria Math"/>
+                </w:rPr>
+                <m:t>faF,H.</m:t>
+              </m:r>
+              <m:d>
+                <m:dPr>
+                  <m:ctrlPr>
+                    <w:rPr>
+                      <w:rFonts w:ascii="Cambria Math" w:hAnsi="Cambria Math"/>
+                      <w:i/>
+                    </w:rPr>
+                  </m:ctrlPr>
+                </m:dPr>
+                <m:e>
+                  <m:r>
+                    <w:rPr>
+                      <w:rFonts w:ascii="Cambria Math" w:hAnsi="Cambria Math"/>
+                    </w:rPr>
+                    <m:t>10-</m:t>
+                  </m:r>
+                  <m:f>
+                    <m:fPr>
+                      <m:ctrlPr>
+                        <w:rPr>
+                          <w:rFonts w:ascii="Cambria Math" w:hAnsi="Cambria Math"/>
+                          <w:i/>
+                        </w:rPr>
+                      </m:ctrlPr>
+                    </m:fPr>
+                    <m:num>
+                      <m:r>
+                        <w:rPr>
+                          <w:rFonts w:ascii="Cambria Math" w:hAnsi="Cambria Math"/>
+                        </w:rPr>
+                        <m:t>21</m:t>
+                      </m:r>
+                    </m:num>
+                    <m:den>
+                      <m:r>
+                        <w:rPr>
+                          <w:rFonts w:ascii="Cambria Math" w:hAnsi="Cambria Math"/>
+                        </w:rPr>
+                        <m:t>2</m:t>
+                      </m:r>
+                    </m:den>
+                  </m:f>
+                  <m:r>
+                    <w:rPr>
+                      <w:rFonts w:ascii="Cambria Math" w:hAnsi="Cambria Math"/>
+                    </w:rPr>
+                    <m:t>h</m:t>
+                  </m:r>
+                </m:e>
+              </m:d>
+            </m:e>
+          </m:d>
+          <m:r>
+            <w:rPr>
+              <w:rFonts w:ascii="Cambria Math" w:hAnsi="Cambria Math"/>
+            </w:rPr>
+            <m:t>+</m:t>
+          </m:r>
+          <m:d>
+            <m:dPr>
+              <m:ctrlPr>
+                <w:rPr>
+                  <w:rFonts w:ascii="Cambria Math" w:hAnsi="Cambria Math"/>
+                  <w:i/>
+                </w:rPr>
+              </m:ctrlPr>
+            </m:dPr>
+            <m:e>
+              <m:r>
+                <w:rPr>
+                  <w:rFonts w:ascii="Cambria Math" w:hAnsi="Cambria Math"/>
+                </w:rPr>
+                <m:t>faF,LG.</m:t>
+              </m:r>
+              <m:d>
+                <m:dPr>
+                  <m:ctrlPr>
+                    <w:rPr>
+                      <w:rFonts w:ascii="Cambria Math" w:hAnsi="Cambria Math"/>
+                      <w:i/>
+                    </w:rPr>
+                  </m:ctrlPr>
+                </m:dPr>
+                <m:e>
+                  <m:f>
+                    <m:fPr>
+                      <m:ctrlPr>
+                        <w:rPr>
+                          <w:rFonts w:ascii="Cambria Math" w:hAnsi="Cambria Math"/>
+                          <w:i/>
+                        </w:rPr>
+                      </m:ctrlPr>
+                    </m:fPr>
+                    <m:num>
+                      <m:r>
+                        <w:rPr>
+                          <w:rFonts w:ascii="Cambria Math" w:hAnsi="Cambria Math"/>
+                        </w:rPr>
+                        <m:t>49</m:t>
+                      </m:r>
+                    </m:num>
+                    <m:den>
+                      <m:r>
+                        <w:rPr>
+                          <w:rFonts w:ascii="Cambria Math" w:hAnsi="Cambria Math"/>
+                        </w:rPr>
+                        <m:t>2</m:t>
+                      </m:r>
+                    </m:den>
+                  </m:f>
+                  <m:r>
+                    <w:rPr>
+                      <w:rFonts w:ascii="Cambria Math" w:hAnsi="Cambria Math"/>
+                    </w:rPr>
+                    <m:t>-</m:t>
+                  </m:r>
+                  <m:f>
+                    <m:fPr>
+                      <m:ctrlPr>
+                        <w:rPr>
+                          <w:rFonts w:ascii="Cambria Math" w:hAnsi="Cambria Math"/>
+                          <w:i/>
+                        </w:rPr>
+                      </m:ctrlPr>
+                    </m:fPr>
+                    <m:num>
+                      <m:r>
+                        <w:rPr>
+                          <w:rFonts w:ascii="Cambria Math" w:hAnsi="Cambria Math"/>
+                        </w:rPr>
+                        <m:t>21</m:t>
+                      </m:r>
+                    </m:num>
+                    <m:den>
+                      <m:r>
+                        <w:rPr>
+                          <w:rFonts w:ascii="Cambria Math" w:hAnsi="Cambria Math"/>
+                        </w:rPr>
+                        <m:t>2</m:t>
+                      </m:r>
+                    </m:den>
+                  </m:f>
+                  <m:r>
+                    <w:rPr>
+                      <w:rFonts w:ascii="Cambria Math" w:hAnsi="Cambria Math"/>
+                    </w:rPr>
+                    <m:t>i</m:t>
+                  </m:r>
+                </m:e>
+              </m:d>
+            </m:e>
+          </m:d>
+          <m:r>
+            <w:rPr>
+              <w:rFonts w:ascii="Cambria Math" w:hAnsi="Cambria Math"/>
+            </w:rPr>
+            <m:t>)</m:t>
           </m:r>
         </m:oMath>
       </m:oMathPara>
+      <w:bookmarkStart w:id="0" w:name="_GoBack"/>
+      <w:bookmarkEnd w:id="0"/>
     </w:p>
     <w:p>
       <w:pPr>
@@ -16499,8 +17222,1043 @@
             </w:rPr>
             <m:t>CO2 transféré vers la phase gazeuse</m:t>
           </m:r>
+          <m:r>
+            <w:rPr>
+              <w:rFonts w:ascii="Cambria Math" w:eastAsiaTheme="minorEastAsia" w:hAnsi="Cambria Math"/>
+              <w:color w:val="FF0000"/>
+            </w:rPr>
+            <m:t>=</m:t>
+          </m:r>
         </m:oMath>
       </m:oMathPara>
+    </w:p>
+    <w:p>
+      <w:pPr>
+        <w:pStyle w:val="Paragraphedeliste"/>
+        <w:rPr>
+          <w:rFonts w:eastAsiaTheme="minorEastAsia"/>
+          <w:color w:val="FF0000"/>
+        </w:rPr>
+      </w:pPr>
+      <m:oMath>
+        <m:f>
+          <m:fPr>
+            <m:ctrlPr>
+              <w:rPr>
+                <w:rFonts w:ascii="Cambria Math" w:hAnsi="Cambria Math"/>
+                <w:i/>
+              </w:rPr>
+            </m:ctrlPr>
+          </m:fPr>
+          <m:num>
+            <m:r>
+              <w:rPr>
+                <w:rFonts w:ascii="Cambria Math" w:hAnsi="Cambria Math"/>
+              </w:rPr>
+              <m:t>d</m:t>
+            </m:r>
+            <m:sSub>
+              <m:sSubPr>
+                <m:ctrlPr>
+                  <w:rPr>
+                    <w:rFonts w:ascii="Cambria Math" w:hAnsi="Cambria Math"/>
+                    <w:i/>
+                  </w:rPr>
+                </m:ctrlPr>
+              </m:sSubPr>
+              <m:e>
+                <m:r>
+                  <w:rPr>
+                    <w:rFonts w:ascii="Cambria Math" w:hAnsi="Cambria Math"/>
+                  </w:rPr>
+                  <m:t>CO</m:t>
+                </m:r>
+              </m:e>
+              <m:sub>
+                <m:r>
+                  <w:rPr>
+                    <w:rFonts w:ascii="Cambria Math" w:hAnsi="Cambria Math"/>
+                  </w:rPr>
+                  <m:t>2</m:t>
+                </m:r>
+              </m:sub>
+            </m:sSub>
+          </m:num>
+          <m:den>
+            <m:r>
+              <w:rPr>
+                <w:rFonts w:ascii="Cambria Math" w:hAnsi="Cambria Math"/>
+              </w:rPr>
+              <m:t>dt</m:t>
+            </m:r>
+          </m:den>
+        </m:f>
+        <m:r>
+          <w:rPr>
+            <w:rFonts w:ascii="Cambria Math" w:hAnsi="Cambria Math"/>
+          </w:rPr>
+          <m:t>=</m:t>
+        </m:r>
+        <m:sSub>
+          <m:sSubPr>
+            <m:ctrlPr>
+              <w:rPr>
+                <w:rFonts w:ascii="Cambria Math" w:hAnsi="Cambria Math"/>
+                <w:i/>
+              </w:rPr>
+            </m:ctrlPr>
+          </m:sSubPr>
+          <m:e>
+            <m:r>
+              <w:rPr>
+                <w:rFonts w:ascii="Cambria Math" w:hAnsi="Cambria Math"/>
+              </w:rPr>
+              <m:t>(µ</m:t>
+            </m:r>
+          </m:e>
+          <m:sub>
+            <m:r>
+              <w:rPr>
+                <w:rFonts w:ascii="Cambria Math" w:hAnsi="Cambria Math"/>
+              </w:rPr>
+              <m:t>MB</m:t>
+            </m:r>
+          </m:sub>
+        </m:sSub>
+        <m:r>
+          <w:rPr>
+            <w:rFonts w:ascii="Cambria Math" w:hAnsi="Cambria Math"/>
+          </w:rPr>
+          <m:t>.</m:t>
+        </m:r>
+        <m:f>
+          <m:fPr>
+            <m:ctrlPr>
+              <w:rPr>
+                <w:rFonts w:ascii="Cambria Math" w:hAnsi="Cambria Math"/>
+                <w:i/>
+              </w:rPr>
+            </m:ctrlPr>
+          </m:fPr>
+          <m:num>
+            <m:sSub>
+              <m:sSubPr>
+                <m:ctrlPr>
+                  <w:rPr>
+                    <w:rFonts w:ascii="Cambria Math" w:hAnsi="Cambria Math"/>
+                    <w:i/>
+                  </w:rPr>
+                </m:ctrlPr>
+              </m:sSubPr>
+              <m:e>
+                <m:r>
+                  <w:rPr>
+                    <w:rFonts w:ascii="Cambria Math" w:hAnsi="Cambria Math"/>
+                  </w:rPr>
+                  <m:t>X</m:t>
+                </m:r>
+              </m:e>
+              <m:sub>
+                <m:r>
+                  <w:rPr>
+                    <w:rFonts w:ascii="Cambria Math" w:hAnsi="Cambria Math"/>
+                  </w:rPr>
+                  <m:t>MB</m:t>
+                </m:r>
+              </m:sub>
+            </m:sSub>
+          </m:num>
+          <m:den>
+            <m:r>
+              <w:rPr>
+                <w:rFonts w:ascii="Cambria Math" w:hAnsi="Cambria Math"/>
+              </w:rPr>
+              <m:t>TM</m:t>
+            </m:r>
+          </m:den>
+        </m:f>
+        <m:r>
+          <w:rPr>
+            <w:rFonts w:ascii="Cambria Math" w:hAnsi="Cambria Math"/>
+          </w:rPr>
+          <m:t>+</m:t>
+        </m:r>
+        <m:sSub>
+          <m:sSubPr>
+            <m:ctrlPr>
+              <w:rPr>
+                <w:rFonts w:ascii="Cambria Math" w:hAnsi="Cambria Math"/>
+                <w:i/>
+              </w:rPr>
+            </m:ctrlPr>
+          </m:sSubPr>
+          <m:e>
+            <m:r>
+              <w:rPr>
+                <w:rFonts w:ascii="Cambria Math" w:hAnsi="Cambria Math"/>
+              </w:rPr>
+              <m:t>µ</m:t>
+            </m:r>
+          </m:e>
+          <m:sub>
+            <m:r>
+              <w:rPr>
+                <w:rFonts w:ascii="Cambria Math" w:hAnsi="Cambria Math"/>
+              </w:rPr>
+              <m:t>TB</m:t>
+            </m:r>
+          </m:sub>
+        </m:sSub>
+        <m:r>
+          <w:rPr>
+            <w:rFonts w:ascii="Cambria Math" w:hAnsi="Cambria Math"/>
+          </w:rPr>
+          <m:t>.</m:t>
+        </m:r>
+        <m:f>
+          <m:fPr>
+            <m:ctrlPr>
+              <w:rPr>
+                <w:rFonts w:ascii="Cambria Math" w:hAnsi="Cambria Math"/>
+                <w:i/>
+              </w:rPr>
+            </m:ctrlPr>
+          </m:fPr>
+          <m:num>
+            <m:sSub>
+              <m:sSubPr>
+                <m:ctrlPr>
+                  <w:rPr>
+                    <w:rFonts w:ascii="Cambria Math" w:hAnsi="Cambria Math"/>
+                    <w:i/>
+                  </w:rPr>
+                </m:ctrlPr>
+              </m:sSubPr>
+              <m:e>
+                <m:r>
+                  <w:rPr>
+                    <w:rFonts w:ascii="Cambria Math" w:hAnsi="Cambria Math"/>
+                  </w:rPr>
+                  <m:t>X</m:t>
+                </m:r>
+              </m:e>
+              <m:sub>
+                <m:r>
+                  <w:rPr>
+                    <w:rFonts w:ascii="Cambria Math" w:hAnsi="Cambria Math"/>
+                  </w:rPr>
+                  <m:t>TB</m:t>
+                </m:r>
+              </m:sub>
+            </m:sSub>
+          </m:num>
+          <m:den>
+            <m:r>
+              <w:rPr>
+                <w:rFonts w:ascii="Cambria Math" w:hAnsi="Cambria Math"/>
+              </w:rPr>
+              <m:t>TM</m:t>
+            </m:r>
+          </m:den>
+        </m:f>
+        <m:r>
+          <w:rPr>
+            <w:rFonts w:ascii="Cambria Math" w:hAnsi="Cambria Math"/>
+          </w:rPr>
+          <m:t>)(</m:t>
+        </m:r>
+        <m:d>
+          <m:dPr>
+            <m:ctrlPr>
+              <w:rPr>
+                <w:rFonts w:ascii="Cambria Math" w:hAnsi="Cambria Math"/>
+                <w:i/>
+              </w:rPr>
+            </m:ctrlPr>
+          </m:dPr>
+          <m:e>
+            <m:r>
+              <w:rPr>
+                <w:rFonts w:ascii="Cambria Math" w:hAnsi="Cambria Math"/>
+              </w:rPr>
+              <m:t>faB,C.</m:t>
+            </m:r>
+            <m:d>
+              <m:dPr>
+                <m:ctrlPr>
+                  <w:rPr>
+                    <w:rFonts w:ascii="Cambria Math" w:hAnsi="Cambria Math"/>
+                    <w:i/>
+                  </w:rPr>
+                </m:ctrlPr>
+              </m:dPr>
+              <m:e>
+                <m:r>
+                  <w:rPr>
+                    <w:rFonts w:ascii="Cambria Math" w:hAnsi="Cambria Math"/>
+                  </w:rPr>
+                  <m:t>6-5a</m:t>
+                </m:r>
+              </m:e>
+            </m:d>
+          </m:e>
+        </m:d>
+        <m:r>
+          <w:rPr>
+            <w:rFonts w:ascii="Cambria Math" w:hAnsi="Cambria Math"/>
+          </w:rPr>
+          <m:t>+</m:t>
+        </m:r>
+        <m:d>
+          <m:dPr>
+            <m:ctrlPr>
+              <w:rPr>
+                <w:rFonts w:ascii="Cambria Math" w:hAnsi="Cambria Math"/>
+                <w:i/>
+              </w:rPr>
+            </m:ctrlPr>
+          </m:dPr>
+          <m:e>
+            <m:r>
+              <w:rPr>
+                <w:rFonts w:ascii="Cambria Math" w:hAnsi="Cambria Math"/>
+              </w:rPr>
+              <m:t>16-5b</m:t>
+            </m:r>
+          </m:e>
+        </m:d>
+        <m:r>
+          <w:rPr>
+            <w:rFonts w:ascii="Cambria Math" w:hAnsi="Cambria Math"/>
+          </w:rPr>
+          <m:t>+</m:t>
+        </m:r>
+        <m:d>
+          <m:dPr>
+            <m:ctrlPr>
+              <w:rPr>
+                <w:rFonts w:ascii="Cambria Math" w:hAnsi="Cambria Math"/>
+                <w:i/>
+              </w:rPr>
+            </m:ctrlPr>
+          </m:dPr>
+          <m:e>
+            <m:r>
+              <w:rPr>
+                <w:rFonts w:ascii="Cambria Math" w:hAnsi="Cambria Math"/>
+              </w:rPr>
+              <m:t>faB,L.</m:t>
+            </m:r>
+            <m:d>
+              <m:dPr>
+                <m:ctrlPr>
+                  <w:rPr>
+                    <w:rFonts w:ascii="Cambria Math" w:hAnsi="Cambria Math"/>
+                    <w:i/>
+                  </w:rPr>
+                </m:ctrlPr>
+              </m:dPr>
+              <m:e>
+                <m:r>
+                  <w:rPr>
+                    <w:rFonts w:ascii="Cambria Math" w:hAnsi="Cambria Math"/>
+                  </w:rPr>
+                  <m:t>25-5c</m:t>
+                </m:r>
+              </m:e>
+            </m:d>
+          </m:e>
+        </m:d>
+        <m:r>
+          <w:rPr>
+            <w:rFonts w:ascii="Cambria Math" w:hAnsi="Cambria Math"/>
+          </w:rPr>
+          <m:t>)+</m:t>
+        </m:r>
+        <m:sSub>
+          <m:sSubPr>
+            <m:ctrlPr>
+              <w:rPr>
+                <w:rFonts w:ascii="Cambria Math" w:hAnsi="Cambria Math"/>
+                <w:i/>
+              </w:rPr>
+            </m:ctrlPr>
+          </m:sSubPr>
+          <m:e>
+            <m:r>
+              <w:rPr>
+                <w:rFonts w:ascii="Cambria Math" w:hAnsi="Cambria Math"/>
+              </w:rPr>
+              <m:t>(µ</m:t>
+            </m:r>
+          </m:e>
+          <m:sub>
+            <m:r>
+              <w:rPr>
+                <w:rFonts w:ascii="Cambria Math" w:hAnsi="Cambria Math"/>
+              </w:rPr>
+              <m:t>MA</m:t>
+            </m:r>
+          </m:sub>
+        </m:sSub>
+        <m:r>
+          <w:rPr>
+            <w:rFonts w:ascii="Cambria Math" w:hAnsi="Cambria Math"/>
+          </w:rPr>
+          <m:t>.</m:t>
+        </m:r>
+        <m:f>
+          <m:fPr>
+            <m:ctrlPr>
+              <w:rPr>
+                <w:rFonts w:ascii="Cambria Math" w:hAnsi="Cambria Math"/>
+                <w:i/>
+              </w:rPr>
+            </m:ctrlPr>
+          </m:fPr>
+          <m:num>
+            <m:sSub>
+              <m:sSubPr>
+                <m:ctrlPr>
+                  <w:rPr>
+                    <w:rFonts w:ascii="Cambria Math" w:hAnsi="Cambria Math"/>
+                    <w:i/>
+                  </w:rPr>
+                </m:ctrlPr>
+              </m:sSubPr>
+              <m:e>
+                <m:r>
+                  <w:rPr>
+                    <w:rFonts w:ascii="Cambria Math" w:hAnsi="Cambria Math"/>
+                  </w:rPr>
+                  <m:t>X</m:t>
+                </m:r>
+              </m:e>
+              <m:sub>
+                <m:r>
+                  <w:rPr>
+                    <w:rFonts w:ascii="Cambria Math" w:hAnsi="Cambria Math"/>
+                  </w:rPr>
+                  <m:t>MA</m:t>
+                </m:r>
+              </m:sub>
+            </m:sSub>
+          </m:num>
+          <m:den>
+            <m:r>
+              <w:rPr>
+                <w:rFonts w:ascii="Cambria Math" w:hAnsi="Cambria Math"/>
+              </w:rPr>
+              <m:t>TM</m:t>
+            </m:r>
+          </m:den>
+        </m:f>
+        <m:r>
+          <w:rPr>
+            <w:rFonts w:ascii="Cambria Math" w:hAnsi="Cambria Math"/>
+          </w:rPr>
+          <m:t>+</m:t>
+        </m:r>
+        <m:sSub>
+          <m:sSubPr>
+            <m:ctrlPr>
+              <w:rPr>
+                <w:rFonts w:ascii="Cambria Math" w:hAnsi="Cambria Math"/>
+                <w:i/>
+              </w:rPr>
+            </m:ctrlPr>
+          </m:sSubPr>
+          <m:e>
+            <m:r>
+              <w:rPr>
+                <w:rFonts w:ascii="Cambria Math" w:hAnsi="Cambria Math"/>
+              </w:rPr>
+              <m:t>µ</m:t>
+            </m:r>
+          </m:e>
+          <m:sub>
+            <m:r>
+              <w:rPr>
+                <w:rFonts w:ascii="Cambria Math" w:hAnsi="Cambria Math"/>
+              </w:rPr>
+              <m:t>TA</m:t>
+            </m:r>
+          </m:sub>
+        </m:sSub>
+        <m:r>
+          <w:rPr>
+            <w:rFonts w:ascii="Cambria Math" w:hAnsi="Cambria Math"/>
+          </w:rPr>
+          <m:t>.</m:t>
+        </m:r>
+        <m:f>
+          <m:fPr>
+            <m:ctrlPr>
+              <w:rPr>
+                <w:rFonts w:ascii="Cambria Math" w:hAnsi="Cambria Math"/>
+                <w:i/>
+              </w:rPr>
+            </m:ctrlPr>
+          </m:fPr>
+          <m:num>
+            <m:sSub>
+              <m:sSubPr>
+                <m:ctrlPr>
+                  <w:rPr>
+                    <w:rFonts w:ascii="Cambria Math" w:hAnsi="Cambria Math"/>
+                    <w:i/>
+                  </w:rPr>
+                </m:ctrlPr>
+              </m:sSubPr>
+              <m:e>
+                <m:r>
+                  <w:rPr>
+                    <w:rFonts w:ascii="Cambria Math" w:hAnsi="Cambria Math"/>
+                  </w:rPr>
+                  <m:t>X</m:t>
+                </m:r>
+              </m:e>
+              <m:sub>
+                <m:r>
+                  <w:rPr>
+                    <w:rFonts w:ascii="Cambria Math" w:hAnsi="Cambria Math"/>
+                  </w:rPr>
+                  <m:t>TA</m:t>
+                </m:r>
+              </m:sub>
+            </m:sSub>
+          </m:num>
+          <m:den>
+            <m:r>
+              <w:rPr>
+                <w:rFonts w:ascii="Cambria Math" w:hAnsi="Cambria Math"/>
+              </w:rPr>
+              <m:t>TM</m:t>
+            </m:r>
+          </m:den>
+        </m:f>
+        <m:r>
+          <w:rPr>
+            <w:rFonts w:ascii="Cambria Math" w:hAnsi="Cambria Math"/>
+          </w:rPr>
+          <m:t>)((</m:t>
+        </m:r>
+        <m:r>
+          <w:rPr>
+            <w:rFonts w:ascii="Cambria Math" w:hAnsi="Cambria Math"/>
+          </w:rPr>
+          <m:t>faA,C.</m:t>
+        </m:r>
+        <m:d>
+          <m:dPr>
+            <m:ctrlPr>
+              <w:rPr>
+                <w:rFonts w:ascii="Cambria Math" w:hAnsi="Cambria Math"/>
+                <w:i/>
+              </w:rPr>
+            </m:ctrlPr>
+          </m:dPr>
+          <m:e>
+            <m:r>
+              <w:rPr>
+                <w:rFonts w:ascii="Cambria Math" w:hAnsi="Cambria Math"/>
+              </w:rPr>
+              <m:t>6-5a</m:t>
+            </m:r>
+          </m:e>
+        </m:d>
+        <m:r>
+          <w:rPr>
+            <w:rFonts w:ascii="Cambria Math" w:hAnsi="Cambria Math"/>
+          </w:rPr>
+          <m:t>+</m:t>
+        </m:r>
+        <m:d>
+          <m:dPr>
+            <m:ctrlPr>
+              <w:rPr>
+                <w:rFonts w:ascii="Cambria Math" w:hAnsi="Cambria Math"/>
+                <w:i/>
+              </w:rPr>
+            </m:ctrlPr>
+          </m:dPr>
+          <m:e>
+            <m:r>
+              <w:rPr>
+                <w:rFonts w:ascii="Cambria Math" w:hAnsi="Cambria Math"/>
+              </w:rPr>
+              <m:t>16-5b</m:t>
+            </m:r>
+          </m:e>
+        </m:d>
+        <m:r>
+          <w:rPr>
+            <w:rFonts w:ascii="Cambria Math" w:hAnsi="Cambria Math"/>
+          </w:rPr>
+          <m:t>+</m:t>
+        </m:r>
+        <m:d>
+          <m:dPr>
+            <m:ctrlPr>
+              <w:rPr>
+                <w:rFonts w:ascii="Cambria Math" w:hAnsi="Cambria Math"/>
+                <w:i/>
+              </w:rPr>
+            </m:ctrlPr>
+          </m:dPr>
+          <m:e>
+            <m:r>
+              <w:rPr>
+                <w:rFonts w:ascii="Cambria Math" w:hAnsi="Cambria Math"/>
+              </w:rPr>
+              <m:t>fa</m:t>
+            </m:r>
+            <m:r>
+              <w:rPr>
+                <w:rFonts w:ascii="Cambria Math" w:hAnsi="Cambria Math"/>
+              </w:rPr>
+              <m:t>A,L</m:t>
+            </m:r>
+            <m:d>
+              <m:dPr>
+                <m:ctrlPr>
+                  <w:rPr>
+                    <w:rFonts w:ascii="Cambria Math" w:hAnsi="Cambria Math"/>
+                    <w:i/>
+                  </w:rPr>
+                </m:ctrlPr>
+              </m:dPr>
+              <m:e>
+                <m:r>
+                  <w:rPr>
+                    <w:rFonts w:ascii="Cambria Math" w:hAnsi="Cambria Math"/>
+                  </w:rPr>
+                  <m:t>25-5c</m:t>
+                </m:r>
+              </m:e>
+            </m:d>
+          </m:e>
+        </m:d>
+        <m:r>
+          <w:rPr>
+            <w:rFonts w:ascii="Cambria Math" w:hAnsi="Cambria Math"/>
+          </w:rPr>
+          <m:t>+</m:t>
+        </m:r>
+        <m:d>
+          <m:dPr>
+            <m:ctrlPr>
+              <w:rPr>
+                <w:rFonts w:ascii="Cambria Math" w:hAnsi="Cambria Math"/>
+                <w:i/>
+              </w:rPr>
+            </m:ctrlPr>
+          </m:dPr>
+          <m:e>
+            <m:r>
+              <w:rPr>
+                <w:rFonts w:ascii="Cambria Math" w:hAnsi="Cambria Math"/>
+              </w:rPr>
+              <m:t>faA,H</m:t>
+            </m:r>
+            <m:d>
+              <m:dPr>
+                <m:ctrlPr>
+                  <w:rPr>
+                    <w:rFonts w:ascii="Cambria Math" w:hAnsi="Cambria Math"/>
+                    <w:i/>
+                  </w:rPr>
+                </m:ctrlPr>
+              </m:dPr>
+              <m:e>
+                <m:r>
+                  <w:rPr>
+                    <w:rFonts w:ascii="Cambria Math" w:hAnsi="Cambria Math"/>
+                  </w:rPr>
+                  <m:t>10-5d</m:t>
+                </m:r>
+              </m:e>
+            </m:d>
+          </m:e>
+        </m:d>
+        <m:r>
+          <w:rPr>
+            <w:rFonts w:ascii="Cambria Math" w:hAnsi="Cambria Math"/>
+          </w:rPr>
+          <m:t>+(</m:t>
+        </m:r>
+        <m:sSub>
+          <m:sSubPr>
+            <m:ctrlPr>
+              <w:rPr>
+                <w:rFonts w:ascii="Cambria Math" w:hAnsi="Cambria Math"/>
+                <w:i/>
+              </w:rPr>
+            </m:ctrlPr>
+          </m:sSubPr>
+          <m:e>
+            <m:r>
+              <w:rPr>
+                <w:rFonts w:ascii="Cambria Math" w:hAnsi="Cambria Math"/>
+              </w:rPr>
+              <m:t>µ</m:t>
+            </m:r>
+          </m:e>
+          <m:sub>
+            <m:r>
+              <w:rPr>
+                <w:rFonts w:ascii="Cambria Math" w:hAnsi="Cambria Math"/>
+              </w:rPr>
+              <m:t>MF</m:t>
+            </m:r>
+          </m:sub>
+        </m:sSub>
+        <m:r>
+          <w:rPr>
+            <w:rFonts w:ascii="Cambria Math" w:hAnsi="Cambria Math"/>
+          </w:rPr>
+          <m:t>.</m:t>
+        </m:r>
+        <m:f>
+          <m:fPr>
+            <m:ctrlPr>
+              <w:rPr>
+                <w:rFonts w:ascii="Cambria Math" w:hAnsi="Cambria Math"/>
+                <w:i/>
+              </w:rPr>
+            </m:ctrlPr>
+          </m:fPr>
+          <m:num>
+            <m:sSub>
+              <m:sSubPr>
+                <m:ctrlPr>
+                  <w:rPr>
+                    <w:rFonts w:ascii="Cambria Math" w:hAnsi="Cambria Math"/>
+                    <w:i/>
+                  </w:rPr>
+                </m:ctrlPr>
+              </m:sSubPr>
+              <m:e>
+                <m:r>
+                  <w:rPr>
+                    <w:rFonts w:ascii="Cambria Math" w:hAnsi="Cambria Math"/>
+                  </w:rPr>
+                  <m:t>X</m:t>
+                </m:r>
+              </m:e>
+              <m:sub>
+                <m:r>
+                  <w:rPr>
+                    <w:rFonts w:ascii="Cambria Math" w:hAnsi="Cambria Math"/>
+                  </w:rPr>
+                  <m:t>MF</m:t>
+                </m:r>
+              </m:sub>
+            </m:sSub>
+          </m:num>
+          <m:den>
+            <m:r>
+              <w:rPr>
+                <w:rFonts w:ascii="Cambria Math" w:hAnsi="Cambria Math"/>
+              </w:rPr>
+              <m:t>TM</m:t>
+            </m:r>
+          </m:den>
+        </m:f>
+        <m:r>
+          <w:rPr>
+            <w:rFonts w:ascii="Cambria Math" w:hAnsi="Cambria Math"/>
+          </w:rPr>
+          <m:t>+</m:t>
+        </m:r>
+        <m:sSub>
+          <m:sSubPr>
+            <m:ctrlPr>
+              <w:rPr>
+                <w:rFonts w:ascii="Cambria Math" w:hAnsi="Cambria Math"/>
+                <w:i/>
+              </w:rPr>
+            </m:ctrlPr>
+          </m:sSubPr>
+          <m:e>
+            <m:r>
+              <w:rPr>
+                <w:rFonts w:ascii="Cambria Math" w:hAnsi="Cambria Math"/>
+              </w:rPr>
+              <m:t>µ</m:t>
+            </m:r>
+          </m:e>
+          <m:sub>
+            <m:r>
+              <w:rPr>
+                <w:rFonts w:ascii="Cambria Math" w:hAnsi="Cambria Math"/>
+              </w:rPr>
+              <m:t>TF</m:t>
+            </m:r>
+          </m:sub>
+        </m:sSub>
+        <m:r>
+          <w:rPr>
+            <w:rFonts w:ascii="Cambria Math" w:hAnsi="Cambria Math"/>
+          </w:rPr>
+          <m:t>.</m:t>
+        </m:r>
+        <m:f>
+          <m:fPr>
+            <m:ctrlPr>
+              <w:rPr>
+                <w:rFonts w:ascii="Cambria Math" w:hAnsi="Cambria Math"/>
+                <w:i/>
+              </w:rPr>
+            </m:ctrlPr>
+          </m:fPr>
+          <m:num>
+            <m:sSub>
+              <m:sSubPr>
+                <m:ctrlPr>
+                  <w:rPr>
+                    <w:rFonts w:ascii="Cambria Math" w:hAnsi="Cambria Math"/>
+                    <w:i/>
+                  </w:rPr>
+                </m:ctrlPr>
+              </m:sSubPr>
+              <m:e>
+                <m:r>
+                  <w:rPr>
+                    <w:rFonts w:ascii="Cambria Math" w:hAnsi="Cambria Math"/>
+                  </w:rPr>
+                  <m:t>X</m:t>
+                </m:r>
+              </m:e>
+              <m:sub>
+                <m:r>
+                  <w:rPr>
+                    <w:rFonts w:ascii="Cambria Math" w:hAnsi="Cambria Math"/>
+                  </w:rPr>
+                  <m:t>TF</m:t>
+                </m:r>
+              </m:sub>
+            </m:sSub>
+          </m:num>
+          <m:den>
+            <m:r>
+              <w:rPr>
+                <w:rFonts w:ascii="Cambria Math" w:hAnsi="Cambria Math"/>
+              </w:rPr>
+              <m:t>TM</m:t>
+            </m:r>
+          </m:den>
+        </m:f>
+        <m:r>
+          <w:rPr>
+            <w:rFonts w:ascii="Cambria Math" w:hAnsi="Cambria Math"/>
+          </w:rPr>
+          <m:t>)(faF,C.</m:t>
+        </m:r>
+        <m:d>
+          <m:dPr>
+            <m:ctrlPr>
+              <w:rPr>
+                <w:rFonts w:ascii="Cambria Math" w:hAnsi="Cambria Math"/>
+                <w:i/>
+              </w:rPr>
+            </m:ctrlPr>
+          </m:dPr>
+          <m:e>
+            <m:r>
+              <w:rPr>
+                <w:rFonts w:ascii="Cambria Math" w:hAnsi="Cambria Math"/>
+              </w:rPr>
+              <m:t>6-10e</m:t>
+            </m:r>
+          </m:e>
+        </m:d>
+        <m:r>
+          <w:rPr>
+            <w:rFonts w:ascii="Cambria Math" w:hAnsi="Cambria Math"/>
+          </w:rPr>
+          <m:t>+</m:t>
+        </m:r>
+        <m:d>
+          <m:dPr>
+            <m:ctrlPr>
+              <w:rPr>
+                <w:rFonts w:ascii="Cambria Math" w:hAnsi="Cambria Math"/>
+                <w:i/>
+              </w:rPr>
+            </m:ctrlPr>
+          </m:dPr>
+          <m:e>
+            <m:r>
+              <w:rPr>
+                <w:rFonts w:ascii="Cambria Math" w:hAnsi="Cambria Math"/>
+              </w:rPr>
+              <m:t>16-10f</m:t>
+            </m:r>
+          </m:e>
+        </m:d>
+        <m:r>
+          <w:rPr>
+            <w:rFonts w:ascii="Cambria Math" w:hAnsi="Cambria Math"/>
+          </w:rPr>
+          <m:t>+</m:t>
+        </m:r>
+        <m:r>
+          <w:rPr>
+            <w:rFonts w:ascii="Cambria Math" w:hAnsi="Cambria Math"/>
+          </w:rPr>
+          <m:t>(faF,L.</m:t>
+        </m:r>
+        <m:d>
+          <m:dPr>
+            <m:ctrlPr>
+              <w:rPr>
+                <w:rFonts w:ascii="Cambria Math" w:hAnsi="Cambria Math"/>
+                <w:i/>
+              </w:rPr>
+            </m:ctrlPr>
+          </m:dPr>
+          <m:e>
+            <m:r>
+              <w:rPr>
+                <w:rFonts w:ascii="Cambria Math" w:hAnsi="Cambria Math"/>
+              </w:rPr>
+              <m:t>25-10g</m:t>
+            </m:r>
+            <m:r>
+              <w:rPr>
+                <w:rFonts w:ascii="Cambria Math" w:hAnsi="Cambria Math"/>
+              </w:rPr>
+              <m:t>)</m:t>
+            </m:r>
+          </m:e>
+        </m:d>
+        <m:r>
+          <w:rPr>
+            <w:rFonts w:ascii="Cambria Math" w:hAnsi="Cambria Math"/>
+          </w:rPr>
+          <m:t>+</m:t>
+        </m:r>
+        <m:d>
+          <m:dPr>
+            <m:ctrlPr>
+              <w:rPr>
+                <w:rFonts w:ascii="Cambria Math" w:hAnsi="Cambria Math"/>
+                <w:i/>
+              </w:rPr>
+            </m:ctrlPr>
+          </m:dPr>
+          <m:e>
+            <m:r>
+              <w:rPr>
+                <w:rFonts w:ascii="Cambria Math" w:hAnsi="Cambria Math"/>
+              </w:rPr>
+              <m:t>faF,H.</m:t>
+            </m:r>
+            <m:d>
+              <m:dPr>
+                <m:ctrlPr>
+                  <w:rPr>
+                    <w:rFonts w:ascii="Cambria Math" w:hAnsi="Cambria Math"/>
+                    <w:i/>
+                  </w:rPr>
+                </m:ctrlPr>
+              </m:dPr>
+              <m:e>
+                <m:r>
+                  <w:rPr>
+                    <w:rFonts w:ascii="Cambria Math" w:hAnsi="Cambria Math"/>
+                  </w:rPr>
+                  <m:t>10-10</m:t>
+                </m:r>
+                <m:r>
+                  <w:rPr>
+                    <w:rFonts w:ascii="Cambria Math" w:hAnsi="Cambria Math"/>
+                  </w:rPr>
+                  <m:t>h</m:t>
+                </m:r>
+              </m:e>
+            </m:d>
+          </m:e>
+        </m:d>
+        <m:r>
+          <w:rPr>
+            <w:rFonts w:ascii="Cambria Math" w:hAnsi="Cambria Math"/>
+          </w:rPr>
+          <m:t>+</m:t>
+        </m:r>
+        <m:d>
+          <m:dPr>
+            <m:ctrlPr>
+              <w:rPr>
+                <w:rFonts w:ascii="Cambria Math" w:hAnsi="Cambria Math"/>
+                <w:i/>
+              </w:rPr>
+            </m:ctrlPr>
+          </m:dPr>
+          <m:e>
+            <m:r>
+              <w:rPr>
+                <w:rFonts w:ascii="Cambria Math" w:hAnsi="Cambria Math"/>
+              </w:rPr>
+              <m:t>faF,LG.</m:t>
+            </m:r>
+            <m:d>
+              <m:dPr>
+                <m:ctrlPr>
+                  <w:rPr>
+                    <w:rFonts w:ascii="Cambria Math" w:hAnsi="Cambria Math"/>
+                    <w:i/>
+                  </w:rPr>
+                </m:ctrlPr>
+              </m:dPr>
+              <m:e>
+                <m:r>
+                  <w:rPr>
+                    <w:rFonts w:ascii="Cambria Math" w:hAnsi="Cambria Math"/>
+                  </w:rPr>
+                  <m:t>20-10i</m:t>
+                </m:r>
+              </m:e>
+            </m:d>
+          </m:e>
+        </m:d>
+        <m:r>
+          <w:rPr>
+            <w:rFonts w:ascii="Cambria Math" w:hAnsi="Cambria Math"/>
+          </w:rPr>
+          <m:t>)</m:t>
+        </m:r>
+        <m:r>
+          <w:rPr>
+            <w:rFonts w:ascii="Cambria Math" w:hAnsi="Cambria Math"/>
+          </w:rPr>
+          <m:t>-</m:t>
+        </m:r>
+        <m:r>
+          <w:rPr>
+            <w:rFonts w:ascii="Cambria Math" w:hAnsi="Cambria Math"/>
+            <w:color w:val="FF0000"/>
+          </w:rPr>
+          <m:t>CO2 transféré vers la phase gazeuse</m:t>
+        </m:r>
+      </m:oMath>
+      <w:r>
+        <w:rPr>
+          <w:rFonts w:eastAsiaTheme="minorEastAsia"/>
+          <w:color w:val="FF0000"/>
+        </w:rPr>
+        <w:t xml:space="preserve"> </w:t>
+      </w:r>
+    </w:p>
+    <w:p>
+      <w:pPr>
+        <w:pStyle w:val="Paragraphedeliste"/>
+        <w:rPr>
+          <w:rFonts w:eastAsiaTheme="minorEastAsia"/>
+          <w:color w:val="FF0000"/>
+        </w:rPr>
+      </w:pPr>
     </w:p>
     <w:p>
       <w:pPr>

</xml_diff>